<commit_message>
Adds BeliefMgr and related tests
</commit_message>
<xml_diff>
--- a/docs/HWExecution.docx
+++ b/docs/HWExecution.docx
@@ -4,13 +4,12 @@
   <w:body>
     <w:p>
       <w:pPr>
-        <w:pStyle w:val="Body"/>
-        <w:bidi w:val="0"/>
-      </w:pPr>
-    </w:p>
-    <w:p>
-      <w:pPr>
-        <w:pStyle w:val="Body"/>
+        <w:pStyle w:val="Body A"/>
+      </w:pPr>
+    </w:p>
+    <w:p>
+      <w:pPr>
+        <w:pStyle w:val="Body A"/>
         <w:rPr>
           <w:b w:val="1"/>
           <w:bCs w:val="1"/>
@@ -25,27 +24,20 @@
         </w:rPr>
         <w:t>Week 3</w:t>
       </w:r>
-    </w:p>
-    <w:p>
-      <w:pPr>
-        <w:pStyle w:val="Body"/>
-        <w:bidi w:val="0"/>
-      </w:pPr>
-    </w:p>
-    <w:p>
-      <w:pPr>
-        <w:pStyle w:val="Body"/>
-        <w:bidi w:val="0"/>
-      </w:pPr>
       <w:r>
+        <w:rPr>
+          <w:b w:val="1"/>
+          <w:bCs w:val="1"/>
+          <w:lang w:val="en-US"/>
+        </w:rPr>
         <w:drawing>
           <wp:anchor distT="152400" distB="152400" distL="152400" distR="152400" simplePos="0" relativeHeight="251659264" behindDoc="0" locked="0" layoutInCell="1" allowOverlap="1">
             <wp:simplePos x="0" y="0"/>
             <wp:positionH relativeFrom="margin">
-              <wp:posOffset>273050</wp:posOffset>
+              <wp:posOffset>242570</wp:posOffset>
             </wp:positionH>
             <wp:positionV relativeFrom="line">
-              <wp:posOffset>-25400</wp:posOffset>
+              <wp:posOffset>177799</wp:posOffset>
             </wp:positionV>
             <wp:extent cx="4483100" cy="3619500"/>
             <wp:effectExtent l="0" t="0" r="0" b="0"/>
@@ -64,7 +56,7 @@
               <a:graphicData uri="http://schemas.openxmlformats.org/drawingml/2006/picture">
                 <pic:pic xmlns:pic="http://schemas.openxmlformats.org/drawingml/2006/picture">
                   <pic:nvPicPr>
-                    <pic:cNvPr id="1073741825" name="Screen Shot 2016-05-22 at 5.20.08 PM.png"/>
+                    <pic:cNvPr id="1073741825" name="image1.png"/>
                     <pic:cNvPicPr>
                       <a:picLocks noChangeAspect="1"/>
                     </pic:cNvPicPr>
@@ -98,9 +90,462 @@
         </w:drawing>
       </w:r>
     </w:p>
+    <w:p>
+      <w:pPr>
+        <w:pStyle w:val="Body A"/>
+      </w:pPr>
+    </w:p>
+    <w:p>
+      <w:pPr>
+        <w:pStyle w:val="Body A"/>
+      </w:pPr>
+    </w:p>
+    <w:p>
+      <w:pPr>
+        <w:pStyle w:val="Body A"/>
+      </w:pPr>
+    </w:p>
+    <w:p>
+      <w:pPr>
+        <w:pStyle w:val="Body A"/>
+      </w:pPr>
+    </w:p>
+    <w:p>
+      <w:pPr>
+        <w:pStyle w:val="Body A"/>
+      </w:pPr>
+    </w:p>
+    <w:p>
+      <w:pPr>
+        <w:pStyle w:val="Body A"/>
+      </w:pPr>
+    </w:p>
+    <w:p>
+      <w:pPr>
+        <w:pStyle w:val="Body A"/>
+      </w:pPr>
+    </w:p>
+    <w:p>
+      <w:pPr>
+        <w:pStyle w:val="Body A"/>
+      </w:pPr>
+    </w:p>
+    <w:p>
+      <w:pPr>
+        <w:pStyle w:val="Body A"/>
+      </w:pPr>
+    </w:p>
+    <w:p>
+      <w:pPr>
+        <w:pStyle w:val="Body A"/>
+      </w:pPr>
+    </w:p>
+    <w:p>
+      <w:pPr>
+        <w:pStyle w:val="Body A"/>
+      </w:pPr>
+    </w:p>
+    <w:p>
+      <w:pPr>
+        <w:pStyle w:val="Body A"/>
+      </w:pPr>
+    </w:p>
+    <w:p>
+      <w:pPr>
+        <w:pStyle w:val="Body A"/>
+      </w:pPr>
+    </w:p>
+    <w:p>
+      <w:pPr>
+        <w:pStyle w:val="Body A"/>
+      </w:pPr>
+    </w:p>
+    <w:p>
+      <w:pPr>
+        <w:pStyle w:val="Body A"/>
+      </w:pPr>
+    </w:p>
+    <w:p>
+      <w:pPr>
+        <w:pStyle w:val="Body A"/>
+      </w:pPr>
+    </w:p>
+    <w:p>
+      <w:pPr>
+        <w:pStyle w:val="Body A"/>
+      </w:pPr>
+    </w:p>
+    <w:p>
+      <w:pPr>
+        <w:pStyle w:val="Body A"/>
+      </w:pPr>
+    </w:p>
+    <w:p>
+      <w:pPr>
+        <w:pStyle w:val="Body A"/>
+      </w:pPr>
+    </w:p>
+    <w:p>
+      <w:pPr>
+        <w:pStyle w:val="Body A"/>
+      </w:pPr>
+    </w:p>
+    <w:p>
+      <w:pPr>
+        <w:pStyle w:val="Body A"/>
+      </w:pPr>
+    </w:p>
+    <w:p>
+      <w:pPr>
+        <w:pStyle w:val="Body A"/>
+      </w:pPr>
+    </w:p>
+    <w:p>
+      <w:pPr>
+        <w:pStyle w:val="Body A"/>
+      </w:pPr>
+    </w:p>
+    <w:p>
+      <w:pPr>
+        <w:pStyle w:val="Body A"/>
+      </w:pPr>
+    </w:p>
+    <w:p>
+      <w:pPr>
+        <w:pStyle w:val="Body A"/>
+      </w:pPr>
+      <w:r>
+        <w:drawing>
+          <wp:anchor distT="152400" distB="152400" distL="152400" distR="152400" simplePos="0" relativeHeight="251660288" behindDoc="0" locked="0" layoutInCell="1" allowOverlap="1">
+            <wp:simplePos x="0" y="0"/>
+            <wp:positionH relativeFrom="margin">
+              <wp:posOffset>828577</wp:posOffset>
+            </wp:positionH>
+            <wp:positionV relativeFrom="line">
+              <wp:posOffset>216874</wp:posOffset>
+            </wp:positionV>
+            <wp:extent cx="3981646" cy="4469426"/>
+            <wp:effectExtent l="0" t="0" r="0" b="0"/>
+            <wp:wrapThrough wrapText="bothSides" distL="152400" distR="152400">
+              <wp:wrapPolygon edited="1">
+                <wp:start x="0" y="0"/>
+                <wp:lineTo x="21600" y="0"/>
+                <wp:lineTo x="21600" y="21600"/>
+                <wp:lineTo x="0" y="21600"/>
+                <wp:lineTo x="0" y="0"/>
+              </wp:wrapPolygon>
+            </wp:wrapThrough>
+            <wp:docPr id="1073741826" name="officeArt object"/>
+            <wp:cNvGraphicFramePr/>
+            <a:graphic xmlns:a="http://schemas.openxmlformats.org/drawingml/2006/main">
+              <a:graphicData uri="http://schemas.openxmlformats.org/drawingml/2006/picture">
+                <pic:pic xmlns:pic="http://schemas.openxmlformats.org/drawingml/2006/picture">
+                  <pic:nvPicPr>
+                    <pic:cNvPr id="1073741826" name="Screen Shot 2016-05-30 at 6.32.46 PM.png"/>
+                    <pic:cNvPicPr>
+                      <a:picLocks noChangeAspect="1"/>
+                    </pic:cNvPicPr>
+                  </pic:nvPicPr>
+                  <pic:blipFill>
+                    <a:blip r:embed="rId5">
+                      <a:extLst/>
+                    </a:blip>
+                    <a:stretch>
+                      <a:fillRect/>
+                    </a:stretch>
+                  </pic:blipFill>
+                  <pic:spPr>
+                    <a:xfrm>
+                      <a:off x="0" y="0"/>
+                      <a:ext cx="3981646" cy="4469426"/>
+                    </a:xfrm>
+                    <a:prstGeom prst="rect">
+                      <a:avLst/>
+                    </a:prstGeom>
+                    <a:ln w="12700" cap="flat">
+                      <a:noFill/>
+                      <a:miter lim="400000"/>
+                    </a:ln>
+                    <a:effectLst/>
+                  </pic:spPr>
+                </pic:pic>
+              </a:graphicData>
+            </a:graphic>
+          </wp:anchor>
+        </w:drawing>
+      </w:r>
+    </w:p>
+    <w:p>
+      <w:pPr>
+        <w:pStyle w:val="Body A"/>
+      </w:pPr>
+    </w:p>
+    <w:p>
+      <w:pPr>
+        <w:pStyle w:val="Body A"/>
+        <w:rPr>
+          <w:b w:val="1"/>
+          <w:bCs w:val="1"/>
+        </w:rPr>
+      </w:pPr>
+      <w:r>
+        <w:rPr>
+          <w:b w:val="1"/>
+          <w:bCs w:val="1"/>
+          <w:rtl w:val="0"/>
+          <w:lang w:val="en-US"/>
+        </w:rPr>
+        <w:t>Week 4</w:t>
+      </w:r>
+    </w:p>
+    <w:p>
+      <w:pPr>
+        <w:pStyle w:val="Body A"/>
+        <w:rPr>
+          <w:b w:val="1"/>
+          <w:bCs w:val="1"/>
+        </w:rPr>
+      </w:pPr>
+    </w:p>
+    <w:p>
+      <w:pPr>
+        <w:pStyle w:val="Body A"/>
+        <w:rPr>
+          <w:b w:val="1"/>
+          <w:bCs w:val="1"/>
+        </w:rPr>
+      </w:pPr>
+    </w:p>
+    <w:p>
+      <w:pPr>
+        <w:pStyle w:val="Body A"/>
+        <w:rPr>
+          <w:b w:val="1"/>
+          <w:bCs w:val="1"/>
+        </w:rPr>
+      </w:pPr>
+    </w:p>
+    <w:p>
+      <w:pPr>
+        <w:pStyle w:val="Body A"/>
+        <w:rPr>
+          <w:b w:val="1"/>
+          <w:bCs w:val="1"/>
+        </w:rPr>
+      </w:pPr>
+    </w:p>
+    <w:p>
+      <w:pPr>
+        <w:pStyle w:val="Body A"/>
+        <w:rPr>
+          <w:b w:val="1"/>
+          <w:bCs w:val="1"/>
+        </w:rPr>
+      </w:pPr>
+    </w:p>
+    <w:p>
+      <w:pPr>
+        <w:pStyle w:val="Body A"/>
+        <w:rPr>
+          <w:b w:val="1"/>
+          <w:bCs w:val="1"/>
+        </w:rPr>
+      </w:pPr>
+    </w:p>
+    <w:p>
+      <w:pPr>
+        <w:pStyle w:val="Body A"/>
+        <w:rPr>
+          <w:b w:val="1"/>
+          <w:bCs w:val="1"/>
+        </w:rPr>
+      </w:pPr>
+    </w:p>
+    <w:p>
+      <w:pPr>
+        <w:pStyle w:val="Body A"/>
+        <w:rPr>
+          <w:b w:val="1"/>
+          <w:bCs w:val="1"/>
+        </w:rPr>
+      </w:pPr>
+    </w:p>
+    <w:p>
+      <w:pPr>
+        <w:pStyle w:val="Body A"/>
+        <w:rPr>
+          <w:b w:val="1"/>
+          <w:bCs w:val="1"/>
+        </w:rPr>
+      </w:pPr>
+    </w:p>
+    <w:p>
+      <w:pPr>
+        <w:pStyle w:val="Body A"/>
+        <w:rPr>
+          <w:b w:val="1"/>
+          <w:bCs w:val="1"/>
+        </w:rPr>
+      </w:pPr>
+    </w:p>
+    <w:p>
+      <w:pPr>
+        <w:pStyle w:val="Body A"/>
+        <w:rPr>
+          <w:b w:val="1"/>
+          <w:bCs w:val="1"/>
+        </w:rPr>
+      </w:pPr>
+    </w:p>
+    <w:p>
+      <w:pPr>
+        <w:pStyle w:val="Body A"/>
+        <w:rPr>
+          <w:b w:val="1"/>
+          <w:bCs w:val="1"/>
+        </w:rPr>
+      </w:pPr>
+    </w:p>
+    <w:p>
+      <w:pPr>
+        <w:pStyle w:val="Body A"/>
+        <w:rPr>
+          <w:b w:val="1"/>
+          <w:bCs w:val="1"/>
+        </w:rPr>
+      </w:pPr>
+    </w:p>
+    <w:p>
+      <w:pPr>
+        <w:pStyle w:val="Body A"/>
+        <w:rPr>
+          <w:b w:val="1"/>
+          <w:bCs w:val="1"/>
+        </w:rPr>
+      </w:pPr>
+    </w:p>
+    <w:p>
+      <w:pPr>
+        <w:pStyle w:val="Body A"/>
+        <w:rPr>
+          <w:b w:val="1"/>
+          <w:bCs w:val="1"/>
+        </w:rPr>
+      </w:pPr>
+    </w:p>
+    <w:p>
+      <w:pPr>
+        <w:pStyle w:val="Body A"/>
+        <w:rPr>
+          <w:b w:val="1"/>
+          <w:bCs w:val="1"/>
+        </w:rPr>
+      </w:pPr>
+    </w:p>
+    <w:p>
+      <w:pPr>
+        <w:pStyle w:val="Body A"/>
+        <w:rPr>
+          <w:b w:val="1"/>
+          <w:bCs w:val="1"/>
+        </w:rPr>
+      </w:pPr>
+    </w:p>
+    <w:p>
+      <w:pPr>
+        <w:pStyle w:val="Body A"/>
+        <w:rPr>
+          <w:b w:val="1"/>
+          <w:bCs w:val="1"/>
+        </w:rPr>
+      </w:pPr>
+    </w:p>
+    <w:p>
+      <w:pPr>
+        <w:pStyle w:val="Body A"/>
+        <w:rPr>
+          <w:b w:val="1"/>
+          <w:bCs w:val="1"/>
+        </w:rPr>
+      </w:pPr>
+    </w:p>
+    <w:p>
+      <w:pPr>
+        <w:pStyle w:val="Body A"/>
+        <w:rPr>
+          <w:b w:val="1"/>
+          <w:bCs w:val="1"/>
+        </w:rPr>
+      </w:pPr>
+    </w:p>
+    <w:p>
+      <w:pPr>
+        <w:pStyle w:val="Body A"/>
+        <w:rPr>
+          <w:b w:val="1"/>
+          <w:bCs w:val="1"/>
+        </w:rPr>
+      </w:pPr>
+    </w:p>
+    <w:p>
+      <w:pPr>
+        <w:pStyle w:val="Body A"/>
+        <w:rPr>
+          <w:b w:val="1"/>
+          <w:bCs w:val="1"/>
+        </w:rPr>
+      </w:pPr>
+    </w:p>
+    <w:p>
+      <w:pPr>
+        <w:pStyle w:val="Body A"/>
+        <w:rPr>
+          <w:b w:val="1"/>
+          <w:bCs w:val="1"/>
+        </w:rPr>
+      </w:pPr>
+    </w:p>
+    <w:p>
+      <w:pPr>
+        <w:pStyle w:val="Body A"/>
+        <w:rPr>
+          <w:b w:val="1"/>
+          <w:bCs w:val="1"/>
+        </w:rPr>
+      </w:pPr>
+    </w:p>
+    <w:p>
+      <w:pPr>
+        <w:pStyle w:val="Body A"/>
+        <w:rPr>
+          <w:b w:val="1"/>
+          <w:bCs w:val="1"/>
+        </w:rPr>
+      </w:pPr>
+    </w:p>
+    <w:p>
+      <w:pPr>
+        <w:pStyle w:val="Body A"/>
+        <w:rPr>
+          <w:b w:val="1"/>
+          <w:bCs w:val="1"/>
+        </w:rPr>
+      </w:pPr>
+    </w:p>
+    <w:p>
+      <w:pPr>
+        <w:pStyle w:val="Body A"/>
+      </w:pPr>
+      <w:r>
+        <w:rPr>
+          <w:b w:val="1"/>
+          <w:bCs w:val="1"/>
+        </w:rPr>
+      </w:r>
+    </w:p>
     <w:sectPr>
-      <w:headerReference w:type="default" r:id="rId5"/>
-      <w:footerReference w:type="default" r:id="rId6"/>
+      <w:headerReference w:type="default" r:id="rId6"/>
+      <w:footerReference w:type="default" r:id="rId7"/>
       <w:pgSz w:w="12240" w:h="15840" w:orient="portrait"/>
       <w:pgMar w:top="1440" w:right="1440" w:bottom="1440" w:left="1440" w:header="720" w:footer="864"/>
       <w:bidi w:val="0"/>
@@ -112,6 +557,10 @@
 <file path=word/footer1.xml><?xml version="1.0" encoding="utf-8"?>
 <w:ftr xmlns:r="http://schemas.openxmlformats.org/officeDocument/2006/relationships" xmlns:wp="http://schemas.openxmlformats.org/drawingml/2006/wordprocessingDrawing" xmlns:w="http://schemas.openxmlformats.org/wordprocessingml/2006/main" xmlns:w10="urn:schemas-microsoft-com:office:word" xmlns:w14="http://schemas.microsoft.com/office/word/2010/wordml" xmlns:wps="http://schemas.microsoft.com/office/word/2010/wordprocessingShape" xmlns:wpg="http://schemas.microsoft.com/office/word/2010/wordprocessingGroup" xmlns:mc="http://schemas.openxmlformats.org/markup-compatibility/2006" xmlns:v="urn:schemas-microsoft-com:vml" xmlns:o="urn:schemas-microsoft-com:office:office" mc:Ignorable="w14">
   <w:p>
+    <w:pPr>
+      <w:pStyle w:val="Header &amp; Footer"/>
+      <w:bidi w:val="0"/>
+    </w:pPr>
     <w:r/>
   </w:p>
 </w:ftr>
@@ -120,6 +569,10 @@
 <file path=word/header1.xml><?xml version="1.0" encoding="utf-8"?>
 <w:hdr xmlns:r="http://schemas.openxmlformats.org/officeDocument/2006/relationships" xmlns:wp="http://schemas.openxmlformats.org/drawingml/2006/wordprocessingDrawing" xmlns:w="http://schemas.openxmlformats.org/wordprocessingml/2006/main" xmlns:w10="urn:schemas-microsoft-com:office:word" xmlns:w14="http://schemas.microsoft.com/office/word/2010/wordml" xmlns:wps="http://schemas.microsoft.com/office/word/2010/wordprocessingShape" xmlns:wpg="http://schemas.microsoft.com/office/word/2010/wordprocessingGroup" xmlns:mc="http://schemas.openxmlformats.org/markup-compatibility/2006" xmlns:v="urn:schemas-microsoft-com:vml" xmlns:o="urn:schemas-microsoft-com:office:office" mc:Ignorable="w14">
   <w:p>
+    <w:pPr>
+      <w:pStyle w:val="Header &amp; Footer"/>
+      <w:bidi w:val="0"/>
+    </w:pPr>
     <w:r/>
   </w:p>
 </w:hdr>
@@ -232,9 +685,49 @@
     <w:next w:val="No List"/>
     <w:pPr/>
   </w:style>
-  <w:style w:type="paragraph" w:styleId="Body">
-    <w:name w:val="Body"/>
-    <w:next w:val="Body"/>
+  <w:style w:type="paragraph" w:styleId="Header &amp; Footer">
+    <w:name w:val="Header &amp; Footer"/>
+    <w:next w:val="Header &amp; Footer"/>
+    <w:pPr>
+      <w:keepNext w:val="0"/>
+      <w:keepLines w:val="0"/>
+      <w:pageBreakBefore w:val="0"/>
+      <w:widowControl w:val="1"/>
+      <w:shd w:val="clear" w:color="auto" w:fill="auto"/>
+      <w:tabs>
+        <w:tab w:val="right" w:pos="9020"/>
+      </w:tabs>
+      <w:suppressAutoHyphens w:val="0"/>
+      <w:bidi w:val="0"/>
+      <w:spacing w:before="0" w:after="0" w:line="240" w:lineRule="auto"/>
+      <w:ind w:left="0" w:right="0" w:firstLine="0"/>
+      <w:jc w:val="left"/>
+      <w:outlineLvl w:val="9"/>
+    </w:pPr>
+    <w:rPr>
+      <w:rFonts w:ascii="Helvetica" w:cs="Arial Unicode MS" w:hAnsi="Helvetica" w:eastAsia="Arial Unicode MS"/>
+      <w:b w:val="0"/>
+      <w:bCs w:val="0"/>
+      <w:i w:val="0"/>
+      <w:iCs w:val="0"/>
+      <w:caps w:val="0"/>
+      <w:smallCaps w:val="0"/>
+      <w:strike w:val="0"/>
+      <w:dstrike w:val="0"/>
+      <w:outline w:val="0"/>
+      <w:color w:val="000000"/>
+      <w:spacing w:val="0"/>
+      <w:kern w:val="0"/>
+      <w:position w:val="0"/>
+      <w:sz w:val="24"/>
+      <w:szCs w:val="24"/>
+      <w:u w:val="none"/>
+      <w:vertAlign w:val="baseline"/>
+    </w:rPr>
+  </w:style>
+  <w:style w:type="paragraph" w:styleId="Body A">
+    <w:name w:val="Body A"/>
+    <w:next w:val="Body A"/>
     <w:pPr>
       <w:keepNext w:val="0"/>
       <w:keepLines w:val="0"/>
@@ -265,7 +758,7 @@
       <w:position w:val="0"/>
       <w:sz w:val="22"/>
       <w:szCs w:val="22"/>
-      <w:u w:val="none"/>
+      <w:u w:val="none" w:color="000000"/>
       <w:vertAlign w:val="baseline"/>
     </w:rPr>
   </w:style>
@@ -283,10 +776,10 @@
         <a:srgbClr val="FFFFFF"/>
       </a:lt1>
       <a:dk2>
-        <a:srgbClr val="404040"/>
+        <a:srgbClr val="A7A7A7"/>
       </a:dk2>
       <a:lt2>
-        <a:srgbClr val="BFBFBF"/>
+        <a:srgbClr val="535353"/>
       </a:lt2>
       <a:accent1>
         <a:srgbClr val="499BC9"/>
@@ -480,14 +973,15 @@
   <a:objectDefaults>
     <a:spDef>
       <a:spPr>
-        <a:blipFill rotWithShape="1">
-          <a:blip r:embed="rId1"/>
-          <a:srcRect l="0" t="0" r="0" b="0"/>
-          <a:tile tx="0" ty="0" sx="100000" sy="100000" flip="none" algn="tl"/>
-        </a:blipFill>
-        <a:ln w="12700" cap="flat">
-          <a:noFill/>
-          <a:miter lim="400000"/>
+        <a:solidFill>
+          <a:srgbClr val="FFFFFF"/>
+        </a:solidFill>
+        <a:ln w="25400" cap="flat">
+          <a:solidFill>
+            <a:schemeClr val="accent1"/>
+          </a:solidFill>
+          <a:prstDash val="solid"/>
+          <a:round/>
         </a:ln>
         <a:effectLst>
           <a:outerShdw sx="100000" sy="100000" kx="0" ky="0" algn="b" rotWithShape="0" blurRad="38100" dist="25400" dir="5400000">
@@ -502,35 +996,29 @@
         <a:spAutoFit/>
       </a:bodyPr>
       <a:lstStyle>
-        <a:defPPr marL="0" marR="0" indent="0" algn="ctr" defTabSz="457200" rtl="0" fontAlgn="auto" latinLnBrk="0" hangingPunct="0">
-          <a:lnSpc>
-            <a:spcPct val="100000"/>
-          </a:lnSpc>
-          <a:spcBef>
-            <a:spcPts val="0"/>
-          </a:spcBef>
-          <a:spcAft>
-            <a:spcPts val="0"/>
-          </a:spcAft>
-          <a:buClrTx/>
-          <a:buSzTx/>
-          <a:buFontTx/>
-          <a:buNone/>
-          <a:tabLst/>
-          <a:defRPr b="0" baseline="0" cap="none" i="0" spc="0" strike="noStrike" sz="1200" u="none" kumimoji="0" normalizeH="0">
-            <a:ln>
-              <a:noFill/>
-            </a:ln>
-            <a:solidFill>
-              <a:srgbClr val="FFFFFF"/>
-            </a:solidFill>
-            <a:effectLst>
-              <a:outerShdw sx="100000" sy="100000" kx="0" ky="0" algn="b" rotWithShape="0" blurRad="25400" dist="23998" dir="2700000">
-                <a:srgbClr val="000000">
-                  <a:alpha val="31034"/>
-                </a:srgbClr>
-              </a:outerShdw>
-            </a:effectLst>
+        <a:defPPr marL="0" marR="0" indent="0" algn="l" defTabSz="914400" rtl="0" fontAlgn="auto" latinLnBrk="0" hangingPunct="0">
+          <a:lnSpc>
+            <a:spcPct val="100000"/>
+          </a:lnSpc>
+          <a:spcBef>
+            <a:spcPts val="0"/>
+          </a:spcBef>
+          <a:spcAft>
+            <a:spcPts val="0"/>
+          </a:spcAft>
+          <a:buClrTx/>
+          <a:buSzTx/>
+          <a:buFontTx/>
+          <a:buNone/>
+          <a:tabLst/>
+          <a:defRPr b="0" baseline="0" cap="none" i="0" spc="0" strike="noStrike" sz="1800" u="none" kumimoji="0" normalizeH="0">
+            <a:ln>
+              <a:noFill/>
+            </a:ln>
+            <a:solidFill>
+              <a:srgbClr val="000000"/>
+            </a:solidFill>
+            <a:effectLst/>
             <a:uFillTx/>
             <a:latin typeface="+mn-lt"/>
             <a:ea typeface="+mn-ea"/>
@@ -783,14 +1271,20 @@
     <a:lnDef>
       <a:spPr>
         <a:noFill/>
-        <a:ln w="6350" cap="flat">
+        <a:ln w="25400" cap="flat">
           <a:solidFill>
-            <a:srgbClr val="000000"/>
+            <a:schemeClr val="accent1"/>
           </a:solidFill>
           <a:prstDash val="solid"/>
-          <a:miter lim="400000"/>
+          <a:round/>
         </a:ln>
-        <a:effectLst/>
+        <a:effectLst>
+          <a:outerShdw sx="100000" sy="100000" kx="0" ky="0" algn="b" rotWithShape="0" blurRad="38100" dist="25400" dir="5400000">
+            <a:srgbClr val="000000">
+              <a:alpha val="50000"/>
+            </a:srgbClr>
+          </a:outerShdw>
+        </a:effectLst>
         <a:sp3d/>
       </a:spPr>
       <a:bodyPr rot="0" spcFirstLastPara="1" vertOverflow="overflow" horzOverflow="overflow" vert="horz" wrap="square" lIns="91439" tIns="45719" rIns="91439" bIns="45719" numCol="1" spcCol="38100" rtlCol="0" anchor="t" upright="0">
@@ -1079,22 +1573,22 @@
         <a:spAutoFit/>
       </a:bodyPr>
       <a:lstStyle>
-        <a:defPPr marL="0" marR="0" indent="0" algn="l" defTabSz="457200" rtl="0" fontAlgn="auto" latinLnBrk="0" hangingPunct="0">
-          <a:lnSpc>
-            <a:spcPct val="100000"/>
-          </a:lnSpc>
-          <a:spcBef>
-            <a:spcPts val="0"/>
-          </a:spcBef>
-          <a:spcAft>
-            <a:spcPts val="0"/>
-          </a:spcAft>
-          <a:buClrTx/>
-          <a:buSzTx/>
-          <a:buFontTx/>
-          <a:buNone/>
-          <a:tabLst/>
-          <a:defRPr b="0" baseline="0" cap="none" i="0" spc="0" strike="noStrike" sz="1100" u="none" kumimoji="0" normalizeH="0">
+        <a:defPPr marL="0" marR="0" indent="0" algn="l" defTabSz="914400" rtl="0" fontAlgn="auto" latinLnBrk="0" hangingPunct="0">
+          <a:lnSpc>
+            <a:spcPct val="100000"/>
+          </a:lnSpc>
+          <a:spcBef>
+            <a:spcPts val="0"/>
+          </a:spcBef>
+          <a:spcAft>
+            <a:spcPts val="0"/>
+          </a:spcAft>
+          <a:buClrTx/>
+          <a:buSzTx/>
+          <a:buFontTx/>
+          <a:buNone/>
+          <a:tabLst/>
+          <a:defRPr b="0" baseline="0" cap="none" i="0" spc="0" strike="noStrike" sz="1800" u="none" kumimoji="0" normalizeH="0">
             <a:ln>
               <a:noFill/>
             </a:ln>

</xml_diff>

<commit_message>
Move resource release to finally block in BeliefServiceImpl
</commit_message>
<xml_diff>
--- a/docs/HWExecution.docx
+++ b/docs/HWExecution.docx
@@ -26,6 +26,7 @@
       </w:r>
       <w:r>
         <w:rPr>
+          <w:rFonts w:ascii="Times New Roman" w:cs="Times New Roman" w:hAnsi="Times New Roman" w:eastAsia="Times New Roman"/>
           <w:b w:val="1"/>
           <w:bCs w:val="1"/>
           <w:lang w:val="en-US"/>
@@ -33,8 +34,8 @@
         <w:drawing>
           <wp:anchor distT="152400" distB="152400" distL="152400" distR="152400" simplePos="0" relativeHeight="251659264" behindDoc="0" locked="0" layoutInCell="1" allowOverlap="1">
             <wp:simplePos x="0" y="0"/>
-            <wp:positionH relativeFrom="margin">
-              <wp:posOffset>242570</wp:posOffset>
+            <wp:positionH relativeFrom="page">
+              <wp:posOffset>1156970</wp:posOffset>
             </wp:positionH>
             <wp:positionV relativeFrom="line">
               <wp:posOffset>177799</wp:posOffset>
@@ -218,13 +219,13 @@
         <w:drawing>
           <wp:anchor distT="152400" distB="152400" distL="152400" distR="152400" simplePos="0" relativeHeight="251660288" behindDoc="0" locked="0" layoutInCell="1" allowOverlap="1">
             <wp:simplePos x="0" y="0"/>
-            <wp:positionH relativeFrom="margin">
-              <wp:posOffset>828577</wp:posOffset>
+            <wp:positionH relativeFrom="page">
+              <wp:posOffset>1742977</wp:posOffset>
             </wp:positionH>
             <wp:positionV relativeFrom="line">
               <wp:posOffset>216874</wp:posOffset>
             </wp:positionV>
-            <wp:extent cx="3981646" cy="4469426"/>
+            <wp:extent cx="3981647" cy="4469427"/>
             <wp:effectExtent l="0" t="0" r="0" b="0"/>
             <wp:wrapThrough wrapText="bothSides" distL="152400" distR="152400">
               <wp:wrapPolygon edited="1">
@@ -241,7 +242,7 @@
               <a:graphicData uri="http://schemas.openxmlformats.org/drawingml/2006/picture">
                 <pic:pic xmlns:pic="http://schemas.openxmlformats.org/drawingml/2006/picture">
                   <pic:nvPicPr>
-                    <pic:cNvPr id="1073741826" name="Screen Shot 2016-05-30 at 6.32.46 PM.png"/>
+                    <pic:cNvPr id="1073741826" name="image2.png"/>
                     <pic:cNvPicPr>
                       <a:picLocks noChangeAspect="1"/>
                     </pic:cNvPicPr>
@@ -257,7 +258,7 @@
                   <pic:spPr>
                     <a:xfrm>
                       <a:off x="0" y="0"/>
-                      <a:ext cx="3981646" cy="4469426"/>
+                      <a:ext cx="3981647" cy="4469427"/>
                     </a:xfrm>
                     <a:prstGeom prst="rect">
                       <a:avLst/>
@@ -486,66 +487,616 @@
           <w:bCs w:val="1"/>
         </w:rPr>
       </w:pPr>
-    </w:p>
-    <w:p>
-      <w:pPr>
-        <w:pStyle w:val="Body A"/>
-        <w:rPr>
-          <w:b w:val="1"/>
-          <w:bCs w:val="1"/>
-        </w:rPr>
-      </w:pPr>
-    </w:p>
-    <w:p>
-      <w:pPr>
-        <w:pStyle w:val="Body A"/>
-        <w:rPr>
-          <w:b w:val="1"/>
-          <w:bCs w:val="1"/>
-        </w:rPr>
-      </w:pPr>
-    </w:p>
-    <w:p>
-      <w:pPr>
-        <w:pStyle w:val="Body A"/>
-        <w:rPr>
-          <w:b w:val="1"/>
-          <w:bCs w:val="1"/>
-        </w:rPr>
-      </w:pPr>
-    </w:p>
-    <w:p>
-      <w:pPr>
-        <w:pStyle w:val="Body A"/>
-        <w:rPr>
-          <w:b w:val="1"/>
-          <w:bCs w:val="1"/>
-        </w:rPr>
-      </w:pPr>
-    </w:p>
-    <w:p>
-      <w:pPr>
-        <w:pStyle w:val="Body A"/>
-        <w:rPr>
-          <w:b w:val="1"/>
-          <w:bCs w:val="1"/>
-        </w:rPr>
-      </w:pPr>
-    </w:p>
-    <w:p>
-      <w:pPr>
-        <w:pStyle w:val="Body A"/>
-      </w:pPr>
       <w:r>
         <w:rPr>
           <w:b w:val="1"/>
           <w:bCs w:val="1"/>
-        </w:rPr>
+          <w:rtl w:val="0"/>
+          <w:lang w:val="en-US"/>
+        </w:rPr>
+        <w:t>Week 5</w:t>
       </w:r>
+      <w:r>
+        <w:rPr>
+          <w:b w:val="1"/>
+          <w:bCs w:val="1"/>
+        </w:rPr>
+        <w:drawing>
+          <wp:anchor distT="152400" distB="152400" distL="152400" distR="152400" simplePos="0" relativeHeight="251661312" behindDoc="0" locked="0" layoutInCell="1" allowOverlap="1">
+            <wp:simplePos x="0" y="0"/>
+            <wp:positionH relativeFrom="margin">
+              <wp:posOffset>582930</wp:posOffset>
+            </wp:positionH>
+            <wp:positionV relativeFrom="line">
+              <wp:posOffset>213360</wp:posOffset>
+            </wp:positionV>
+            <wp:extent cx="4085601" cy="5943600"/>
+            <wp:effectExtent l="0" t="0" r="0" b="0"/>
+            <wp:wrapThrough wrapText="bothSides" distL="152400" distR="152400">
+              <wp:wrapPolygon edited="1">
+                <wp:start x="0" y="0"/>
+                <wp:lineTo x="21600" y="0"/>
+                <wp:lineTo x="21600" y="21600"/>
+                <wp:lineTo x="0" y="21600"/>
+                <wp:lineTo x="0" y="0"/>
+              </wp:wrapPolygon>
+            </wp:wrapThrough>
+            <wp:docPr id="1073741827" name="officeArt object"/>
+            <wp:cNvGraphicFramePr/>
+            <a:graphic xmlns:a="http://schemas.openxmlformats.org/drawingml/2006/main">
+              <a:graphicData uri="http://schemas.openxmlformats.org/drawingml/2006/picture">
+                <pic:pic xmlns:pic="http://schemas.openxmlformats.org/drawingml/2006/picture">
+                  <pic:nvPicPr>
+                    <pic:cNvPr id="1073741827" name="Screen Shot 2016-06-05 at 5.24.47 PM.png"/>
+                    <pic:cNvPicPr>
+                      <a:picLocks noChangeAspect="1"/>
+                    </pic:cNvPicPr>
+                  </pic:nvPicPr>
+                  <pic:blipFill>
+                    <a:blip r:embed="rId6">
+                      <a:extLst/>
+                    </a:blip>
+                    <a:stretch>
+                      <a:fillRect/>
+                    </a:stretch>
+                  </pic:blipFill>
+                  <pic:spPr>
+                    <a:xfrm>
+                      <a:off x="0" y="0"/>
+                      <a:ext cx="4085601" cy="5943600"/>
+                    </a:xfrm>
+                    <a:prstGeom prst="rect">
+                      <a:avLst/>
+                    </a:prstGeom>
+                    <a:ln w="12700" cap="flat">
+                      <a:noFill/>
+                      <a:miter lim="400000"/>
+                    </a:ln>
+                    <a:effectLst/>
+                  </pic:spPr>
+                </pic:pic>
+              </a:graphicData>
+            </a:graphic>
+          </wp:anchor>
+        </w:drawing>
+      </w:r>
+    </w:p>
+    <w:p>
+      <w:pPr>
+        <w:pStyle w:val="Body A"/>
+        <w:rPr>
+          <w:b w:val="1"/>
+          <w:bCs w:val="1"/>
+        </w:rPr>
+      </w:pPr>
+    </w:p>
+    <w:p>
+      <w:pPr>
+        <w:pStyle w:val="Body A"/>
+        <w:rPr>
+          <w:b w:val="1"/>
+          <w:bCs w:val="1"/>
+        </w:rPr>
+      </w:pPr>
+    </w:p>
+    <w:p>
+      <w:pPr>
+        <w:pStyle w:val="Body A"/>
+        <w:rPr>
+          <w:b w:val="1"/>
+          <w:bCs w:val="1"/>
+        </w:rPr>
+      </w:pPr>
+    </w:p>
+    <w:p>
+      <w:pPr>
+        <w:pStyle w:val="Body A"/>
+        <w:rPr>
+          <w:b w:val="1"/>
+          <w:bCs w:val="1"/>
+        </w:rPr>
+      </w:pPr>
+    </w:p>
+    <w:p>
+      <w:pPr>
+        <w:pStyle w:val="Body A"/>
+        <w:rPr>
+          <w:b w:val="1"/>
+          <w:bCs w:val="1"/>
+        </w:rPr>
+      </w:pPr>
+    </w:p>
+    <w:p>
+      <w:pPr>
+        <w:pStyle w:val="Body A"/>
+        <w:rPr>
+          <w:b w:val="1"/>
+          <w:bCs w:val="1"/>
+        </w:rPr>
+      </w:pPr>
+    </w:p>
+    <w:p>
+      <w:pPr>
+        <w:pStyle w:val="Body A"/>
+        <w:rPr>
+          <w:b w:val="1"/>
+          <w:bCs w:val="1"/>
+        </w:rPr>
+      </w:pPr>
+    </w:p>
+    <w:p>
+      <w:pPr>
+        <w:pStyle w:val="Body A"/>
+        <w:rPr>
+          <w:b w:val="1"/>
+          <w:bCs w:val="1"/>
+        </w:rPr>
+      </w:pPr>
+    </w:p>
+    <w:p>
+      <w:pPr>
+        <w:pStyle w:val="Body A"/>
+        <w:rPr>
+          <w:b w:val="1"/>
+          <w:bCs w:val="1"/>
+        </w:rPr>
+      </w:pPr>
+    </w:p>
+    <w:p>
+      <w:pPr>
+        <w:pStyle w:val="Body A"/>
+        <w:rPr>
+          <w:b w:val="1"/>
+          <w:bCs w:val="1"/>
+        </w:rPr>
+      </w:pPr>
+    </w:p>
+    <w:p>
+      <w:pPr>
+        <w:pStyle w:val="Body A"/>
+        <w:rPr>
+          <w:b w:val="1"/>
+          <w:bCs w:val="1"/>
+        </w:rPr>
+      </w:pPr>
+    </w:p>
+    <w:p>
+      <w:pPr>
+        <w:pStyle w:val="Body A"/>
+        <w:rPr>
+          <w:b w:val="1"/>
+          <w:bCs w:val="1"/>
+        </w:rPr>
+      </w:pPr>
+    </w:p>
+    <w:p>
+      <w:pPr>
+        <w:pStyle w:val="Body A"/>
+        <w:rPr>
+          <w:b w:val="1"/>
+          <w:bCs w:val="1"/>
+        </w:rPr>
+      </w:pPr>
+    </w:p>
+    <w:p>
+      <w:pPr>
+        <w:pStyle w:val="Body A"/>
+        <w:rPr>
+          <w:b w:val="1"/>
+          <w:bCs w:val="1"/>
+        </w:rPr>
+      </w:pPr>
+    </w:p>
+    <w:p>
+      <w:pPr>
+        <w:pStyle w:val="Body A"/>
+        <w:rPr>
+          <w:b w:val="1"/>
+          <w:bCs w:val="1"/>
+        </w:rPr>
+      </w:pPr>
+    </w:p>
+    <w:p>
+      <w:pPr>
+        <w:pStyle w:val="Body A"/>
+        <w:rPr>
+          <w:b w:val="1"/>
+          <w:bCs w:val="1"/>
+        </w:rPr>
+      </w:pPr>
+    </w:p>
+    <w:p>
+      <w:pPr>
+        <w:pStyle w:val="Body A"/>
+        <w:rPr>
+          <w:b w:val="1"/>
+          <w:bCs w:val="1"/>
+        </w:rPr>
+      </w:pPr>
+    </w:p>
+    <w:p>
+      <w:pPr>
+        <w:pStyle w:val="Body A"/>
+        <w:rPr>
+          <w:b w:val="1"/>
+          <w:bCs w:val="1"/>
+        </w:rPr>
+      </w:pPr>
+    </w:p>
+    <w:p>
+      <w:pPr>
+        <w:pStyle w:val="Body A"/>
+        <w:rPr>
+          <w:b w:val="1"/>
+          <w:bCs w:val="1"/>
+        </w:rPr>
+      </w:pPr>
+    </w:p>
+    <w:p>
+      <w:pPr>
+        <w:pStyle w:val="Body A"/>
+        <w:rPr>
+          <w:b w:val="1"/>
+          <w:bCs w:val="1"/>
+        </w:rPr>
+      </w:pPr>
+    </w:p>
+    <w:p>
+      <w:pPr>
+        <w:pStyle w:val="Body A"/>
+        <w:rPr>
+          <w:b w:val="1"/>
+          <w:bCs w:val="1"/>
+        </w:rPr>
+      </w:pPr>
+    </w:p>
+    <w:p>
+      <w:pPr>
+        <w:pStyle w:val="Body A"/>
+        <w:rPr>
+          <w:b w:val="1"/>
+          <w:bCs w:val="1"/>
+        </w:rPr>
+      </w:pPr>
+    </w:p>
+    <w:p>
+      <w:pPr>
+        <w:pStyle w:val="Body A"/>
+        <w:rPr>
+          <w:b w:val="1"/>
+          <w:bCs w:val="1"/>
+        </w:rPr>
+      </w:pPr>
+    </w:p>
+    <w:p>
+      <w:pPr>
+        <w:pStyle w:val="Body A"/>
+        <w:rPr>
+          <w:b w:val="1"/>
+          <w:bCs w:val="1"/>
+        </w:rPr>
+      </w:pPr>
+    </w:p>
+    <w:p>
+      <w:pPr>
+        <w:pStyle w:val="Body A"/>
+        <w:rPr>
+          <w:b w:val="1"/>
+          <w:bCs w:val="1"/>
+        </w:rPr>
+      </w:pPr>
+    </w:p>
+    <w:p>
+      <w:pPr>
+        <w:pStyle w:val="Body A"/>
+        <w:rPr>
+          <w:b w:val="1"/>
+          <w:bCs w:val="1"/>
+        </w:rPr>
+      </w:pPr>
+    </w:p>
+    <w:p>
+      <w:pPr>
+        <w:pStyle w:val="Body A"/>
+        <w:rPr>
+          <w:b w:val="1"/>
+          <w:bCs w:val="1"/>
+        </w:rPr>
+      </w:pPr>
+    </w:p>
+    <w:p>
+      <w:pPr>
+        <w:pStyle w:val="Body A"/>
+        <w:rPr>
+          <w:b w:val="1"/>
+          <w:bCs w:val="1"/>
+        </w:rPr>
+      </w:pPr>
+    </w:p>
+    <w:p>
+      <w:pPr>
+        <w:pStyle w:val="Body A"/>
+        <w:rPr>
+          <w:b w:val="1"/>
+          <w:bCs w:val="1"/>
+        </w:rPr>
+      </w:pPr>
+    </w:p>
+    <w:p>
+      <w:pPr>
+        <w:pStyle w:val="Body A"/>
+        <w:rPr>
+          <w:b w:val="1"/>
+          <w:bCs w:val="1"/>
+        </w:rPr>
+      </w:pPr>
+    </w:p>
+    <w:p>
+      <w:pPr>
+        <w:pStyle w:val="Body A"/>
+        <w:rPr>
+          <w:b w:val="1"/>
+          <w:bCs w:val="1"/>
+        </w:rPr>
+      </w:pPr>
+    </w:p>
+    <w:p>
+      <w:pPr>
+        <w:pStyle w:val="Body A"/>
+        <w:rPr>
+          <w:b w:val="1"/>
+          <w:bCs w:val="1"/>
+        </w:rPr>
+      </w:pPr>
+    </w:p>
+    <w:p>
+      <w:pPr>
+        <w:pStyle w:val="Body A"/>
+        <w:rPr>
+          <w:b w:val="1"/>
+          <w:bCs w:val="1"/>
+        </w:rPr>
+      </w:pPr>
+    </w:p>
+    <w:p>
+      <w:pPr>
+        <w:pStyle w:val="Body A"/>
+        <w:rPr>
+          <w:b w:val="1"/>
+          <w:bCs w:val="1"/>
+        </w:rPr>
+      </w:pPr>
+    </w:p>
+    <w:p>
+      <w:pPr>
+        <w:pStyle w:val="Body A"/>
+        <w:rPr>
+          <w:b w:val="1"/>
+          <w:bCs w:val="1"/>
+        </w:rPr>
+      </w:pPr>
+    </w:p>
+    <w:p>
+      <w:pPr>
+        <w:pStyle w:val="Body A"/>
+        <w:rPr>
+          <w:b w:val="1"/>
+          <w:bCs w:val="1"/>
+        </w:rPr>
+      </w:pPr>
+    </w:p>
+    <w:p>
+      <w:pPr>
+        <w:pStyle w:val="Body A"/>
+        <w:rPr>
+          <w:b w:val="1"/>
+          <w:bCs w:val="1"/>
+        </w:rPr>
+      </w:pPr>
+    </w:p>
+    <w:p>
+      <w:pPr>
+        <w:pStyle w:val="Body A"/>
+        <w:rPr>
+          <w:b w:val="1"/>
+          <w:bCs w:val="1"/>
+        </w:rPr>
+      </w:pPr>
+    </w:p>
+    <w:p>
+      <w:pPr>
+        <w:pStyle w:val="Body A"/>
+        <w:rPr>
+          <w:b w:val="1"/>
+          <w:bCs w:val="1"/>
+        </w:rPr>
+      </w:pPr>
+    </w:p>
+    <w:p>
+      <w:pPr>
+        <w:pStyle w:val="Body A"/>
+        <w:rPr>
+          <w:b w:val="1"/>
+          <w:bCs w:val="1"/>
+        </w:rPr>
+      </w:pPr>
+    </w:p>
+    <w:p>
+      <w:pPr>
+        <w:pStyle w:val="Body A"/>
+        <w:rPr>
+          <w:b w:val="1"/>
+          <w:bCs w:val="1"/>
+        </w:rPr>
+      </w:pPr>
+    </w:p>
+    <w:p>
+      <w:pPr>
+        <w:pStyle w:val="Body A"/>
+        <w:rPr>
+          <w:b w:val="1"/>
+          <w:bCs w:val="1"/>
+        </w:rPr>
+      </w:pPr>
+    </w:p>
+    <w:p>
+      <w:pPr>
+        <w:pStyle w:val="Body A"/>
+        <w:rPr>
+          <w:b w:val="1"/>
+          <w:bCs w:val="1"/>
+        </w:rPr>
+      </w:pPr>
+    </w:p>
+    <w:p>
+      <w:pPr>
+        <w:pStyle w:val="Body A"/>
+        <w:rPr>
+          <w:b w:val="1"/>
+          <w:bCs w:val="1"/>
+        </w:rPr>
+      </w:pPr>
+    </w:p>
+    <w:p>
+      <w:pPr>
+        <w:pStyle w:val="Body A"/>
+        <w:rPr>
+          <w:b w:val="1"/>
+          <w:bCs w:val="1"/>
+        </w:rPr>
+      </w:pPr>
+    </w:p>
+    <w:p>
+      <w:pPr>
+        <w:pStyle w:val="Body A"/>
+        <w:rPr>
+          <w:b w:val="1"/>
+          <w:bCs w:val="1"/>
+        </w:rPr>
+      </w:pPr>
+    </w:p>
+    <w:p>
+      <w:pPr>
+        <w:pStyle w:val="Body A"/>
+        <w:rPr>
+          <w:b w:val="1"/>
+          <w:bCs w:val="1"/>
+        </w:rPr>
+      </w:pPr>
+    </w:p>
+    <w:p>
+      <w:pPr>
+        <w:pStyle w:val="Body A"/>
+        <w:rPr>
+          <w:b w:val="1"/>
+          <w:bCs w:val="1"/>
+        </w:rPr>
+      </w:pPr>
+    </w:p>
+    <w:p>
+      <w:pPr>
+        <w:pStyle w:val="Body A"/>
+        <w:rPr>
+          <w:b w:val="1"/>
+          <w:bCs w:val="1"/>
+        </w:rPr>
+      </w:pPr>
+    </w:p>
+    <w:p>
+      <w:pPr>
+        <w:pStyle w:val="Body A"/>
+        <w:rPr>
+          <w:b w:val="1"/>
+          <w:bCs w:val="1"/>
+        </w:rPr>
+      </w:pPr>
+    </w:p>
+    <w:p>
+      <w:pPr>
+        <w:pStyle w:val="Body A"/>
+        <w:rPr>
+          <w:b w:val="1"/>
+          <w:bCs w:val="1"/>
+        </w:rPr>
+      </w:pPr>
+    </w:p>
+    <w:p>
+      <w:pPr>
+        <w:pStyle w:val="Body A"/>
+        <w:rPr>
+          <w:b w:val="1"/>
+          <w:bCs w:val="1"/>
+        </w:rPr>
+      </w:pPr>
+    </w:p>
+    <w:p>
+      <w:pPr>
+        <w:pStyle w:val="Body A"/>
+        <w:rPr>
+          <w:b w:val="1"/>
+          <w:bCs w:val="1"/>
+        </w:rPr>
+      </w:pPr>
+    </w:p>
+    <w:p>
+      <w:pPr>
+        <w:pStyle w:val="Body A"/>
+        <w:rPr>
+          <w:b w:val="1"/>
+          <w:bCs w:val="1"/>
+        </w:rPr>
+      </w:pPr>
+    </w:p>
+    <w:p>
+      <w:pPr>
+        <w:pStyle w:val="Body A"/>
+        <w:rPr>
+          <w:b w:val="1"/>
+          <w:bCs w:val="1"/>
+        </w:rPr>
+      </w:pPr>
+    </w:p>
+    <w:p>
+      <w:pPr>
+        <w:pStyle w:val="Body A"/>
+        <w:rPr>
+          <w:b w:val="1"/>
+          <w:bCs w:val="1"/>
+        </w:rPr>
+      </w:pPr>
+    </w:p>
+    <w:p>
+      <w:pPr>
+        <w:pStyle w:val="Body A"/>
+        <w:rPr>
+          <w:b w:val="1"/>
+          <w:bCs w:val="1"/>
+        </w:rPr>
+      </w:pPr>
+    </w:p>
+    <w:p>
+      <w:pPr>
+        <w:pStyle w:val="Body A"/>
+        <w:rPr>
+          <w:b w:val="1"/>
+          <w:bCs w:val="1"/>
+        </w:rPr>
+      </w:pPr>
+    </w:p>
+    <w:p>
+      <w:pPr>
+        <w:pStyle w:val="Body A"/>
+      </w:pPr>
+      <w:r>
+        <w:rPr>
+          <w:b w:val="1"/>
+          <w:bCs w:val="1"/>
+        </w:rPr>
+      </w:r>
     </w:p>
     <w:sectPr>
-      <w:headerReference w:type="default" r:id="rId6"/>
-      <w:footerReference w:type="default" r:id="rId7"/>
+      <w:headerReference w:type="default" r:id="rId7"/>
+      <w:footerReference w:type="default" r:id="rId8"/>
       <w:pgSz w:w="12240" w:h="15840" w:orient="portrait"/>
       <w:pgMar w:top="1440" w:right="1440" w:bottom="1440" w:left="1440" w:header="720" w:footer="864"/>
       <w:bidi w:val="0"/>

</xml_diff>

<commit_message>
Removes redundent returns in BeliefMgr
</commit_message>
<xml_diff>
--- a/docs/HWExecution.docx
+++ b/docs/HWExecution.docx
@@ -498,19 +498,20 @@
       </w:r>
       <w:r>
         <w:rPr>
+          <w:rFonts w:ascii="Times New Roman" w:cs="Times New Roman" w:hAnsi="Times New Roman" w:eastAsia="Times New Roman"/>
           <w:b w:val="1"/>
           <w:bCs w:val="1"/>
         </w:rPr>
         <w:drawing>
           <wp:anchor distT="152400" distB="152400" distL="152400" distR="152400" simplePos="0" relativeHeight="251661312" behindDoc="0" locked="0" layoutInCell="1" allowOverlap="1">
             <wp:simplePos x="0" y="0"/>
-            <wp:positionH relativeFrom="margin">
-              <wp:posOffset>582930</wp:posOffset>
+            <wp:positionH relativeFrom="page">
+              <wp:posOffset>1497329</wp:posOffset>
             </wp:positionH>
             <wp:positionV relativeFrom="line">
               <wp:posOffset>213360</wp:posOffset>
             </wp:positionV>
-            <wp:extent cx="4085601" cy="5943600"/>
+            <wp:extent cx="4085602" cy="5943600"/>
             <wp:effectExtent l="0" t="0" r="0" b="0"/>
             <wp:wrapThrough wrapText="bothSides" distL="152400" distR="152400">
               <wp:wrapPolygon edited="1">
@@ -527,7 +528,7 @@
               <a:graphicData uri="http://schemas.openxmlformats.org/drawingml/2006/picture">
                 <pic:pic xmlns:pic="http://schemas.openxmlformats.org/drawingml/2006/picture">
                   <pic:nvPicPr>
-                    <pic:cNvPr id="1073741827" name="Screen Shot 2016-06-05 at 5.24.47 PM.png"/>
+                    <pic:cNvPr id="1073741827" name="image3.png"/>
                     <pic:cNvPicPr>
                       <a:picLocks noChangeAspect="1"/>
                     </pic:cNvPicPr>
@@ -543,7 +544,7 @@
                   <pic:spPr>
                     <a:xfrm>
                       <a:off x="0" y="0"/>
-                      <a:ext cx="4085601" cy="5943600"/>
+                      <a:ext cx="4085602" cy="5943600"/>
                     </a:xfrm>
                     <a:prstGeom prst="rect">
                       <a:avLst/>
@@ -1001,102 +1002,229 @@
           <w:bCs w:val="1"/>
         </w:rPr>
       </w:pPr>
-    </w:p>
-    <w:p>
-      <w:pPr>
-        <w:pStyle w:val="Body A"/>
-        <w:rPr>
-          <w:b w:val="1"/>
-          <w:bCs w:val="1"/>
-        </w:rPr>
-      </w:pPr>
-    </w:p>
-    <w:p>
-      <w:pPr>
-        <w:pStyle w:val="Body A"/>
-        <w:rPr>
-          <w:b w:val="1"/>
-          <w:bCs w:val="1"/>
-        </w:rPr>
-      </w:pPr>
-    </w:p>
-    <w:p>
-      <w:pPr>
-        <w:pStyle w:val="Body A"/>
-        <w:rPr>
-          <w:b w:val="1"/>
-          <w:bCs w:val="1"/>
-        </w:rPr>
-      </w:pPr>
-    </w:p>
-    <w:p>
-      <w:pPr>
-        <w:pStyle w:val="Body A"/>
-        <w:rPr>
-          <w:b w:val="1"/>
-          <w:bCs w:val="1"/>
-        </w:rPr>
-      </w:pPr>
-    </w:p>
-    <w:p>
-      <w:pPr>
-        <w:pStyle w:val="Body A"/>
-        <w:rPr>
-          <w:b w:val="1"/>
-          <w:bCs w:val="1"/>
-        </w:rPr>
-      </w:pPr>
-    </w:p>
-    <w:p>
-      <w:pPr>
-        <w:pStyle w:val="Body A"/>
-        <w:rPr>
-          <w:b w:val="1"/>
-          <w:bCs w:val="1"/>
-        </w:rPr>
-      </w:pPr>
-    </w:p>
-    <w:p>
-      <w:pPr>
-        <w:pStyle w:val="Body A"/>
-        <w:rPr>
-          <w:b w:val="1"/>
-          <w:bCs w:val="1"/>
-        </w:rPr>
-      </w:pPr>
-    </w:p>
-    <w:p>
-      <w:pPr>
-        <w:pStyle w:val="Body A"/>
-        <w:rPr>
-          <w:b w:val="1"/>
-          <w:bCs w:val="1"/>
-        </w:rPr>
-      </w:pPr>
-    </w:p>
-    <w:p>
-      <w:pPr>
-        <w:pStyle w:val="Body A"/>
-        <w:rPr>
-          <w:b w:val="1"/>
-          <w:bCs w:val="1"/>
-        </w:rPr>
-      </w:pPr>
-    </w:p>
-    <w:p>
-      <w:pPr>
-        <w:pStyle w:val="Body A"/>
-      </w:pPr>
       <w:r>
         <w:rPr>
           <w:b w:val="1"/>
           <w:bCs w:val="1"/>
-        </w:rPr>
+          <w:rtl w:val="0"/>
+          <w:lang w:val="en-US"/>
+        </w:rPr>
+        <w:t>Week 6</w:t>
       </w:r>
     </w:p>
+    <w:p>
+      <w:pPr>
+        <w:pStyle w:val="Body A"/>
+        <w:rPr>
+          <w:b w:val="1"/>
+          <w:bCs w:val="1"/>
+        </w:rPr>
+      </w:pPr>
+      <w:r>
+        <w:rPr>
+          <w:b w:val="1"/>
+          <w:bCs w:val="1"/>
+        </w:rPr>
+        <w:drawing>
+          <wp:anchor distT="152400" distB="152400" distL="152400" distR="152400" simplePos="0" relativeHeight="251662336" behindDoc="0" locked="0" layoutInCell="1" allowOverlap="1">
+            <wp:simplePos x="0" y="0"/>
+            <wp:positionH relativeFrom="margin">
+              <wp:posOffset>486410</wp:posOffset>
+            </wp:positionH>
+            <wp:positionV relativeFrom="line">
+              <wp:posOffset>170179</wp:posOffset>
+            </wp:positionV>
+            <wp:extent cx="4051300" cy="5880100"/>
+            <wp:effectExtent l="0" t="0" r="0" b="0"/>
+            <wp:wrapThrough wrapText="bothSides" distL="152400" distR="152400">
+              <wp:wrapPolygon edited="1">
+                <wp:start x="0" y="0"/>
+                <wp:lineTo x="21600" y="0"/>
+                <wp:lineTo x="21600" y="21600"/>
+                <wp:lineTo x="0" y="21600"/>
+                <wp:lineTo x="0" y="0"/>
+              </wp:wrapPolygon>
+            </wp:wrapThrough>
+            <wp:docPr id="1073741828" name="officeArt object"/>
+            <wp:cNvGraphicFramePr/>
+            <a:graphic xmlns:a="http://schemas.openxmlformats.org/drawingml/2006/main">
+              <a:graphicData uri="http://schemas.openxmlformats.org/drawingml/2006/picture">
+                <pic:pic xmlns:pic="http://schemas.openxmlformats.org/drawingml/2006/picture">
+                  <pic:nvPicPr>
+                    <pic:cNvPr id="1073741828" name="Screen Shot 2016-06-12 at 5.18.48 PM.png"/>
+                    <pic:cNvPicPr>
+                      <a:picLocks noChangeAspect="1"/>
+                    </pic:cNvPicPr>
+                  </pic:nvPicPr>
+                  <pic:blipFill>
+                    <a:blip r:embed="rId7">
+                      <a:extLst/>
+                    </a:blip>
+                    <a:stretch>
+                      <a:fillRect/>
+                    </a:stretch>
+                  </pic:blipFill>
+                  <pic:spPr>
+                    <a:xfrm>
+                      <a:off x="0" y="0"/>
+                      <a:ext cx="4051300" cy="5880100"/>
+                    </a:xfrm>
+                    <a:prstGeom prst="rect">
+                      <a:avLst/>
+                    </a:prstGeom>
+                    <a:ln w="12700" cap="flat">
+                      <a:noFill/>
+                      <a:miter lim="400000"/>
+                    </a:ln>
+                    <a:effectLst/>
+                  </pic:spPr>
+                </pic:pic>
+              </a:graphicData>
+            </a:graphic>
+          </wp:anchor>
+        </w:drawing>
+      </w:r>
+    </w:p>
+    <w:p>
+      <w:pPr>
+        <w:pStyle w:val="Body A"/>
+        <w:rPr>
+          <w:b w:val="1"/>
+          <w:bCs w:val="1"/>
+        </w:rPr>
+      </w:pPr>
+    </w:p>
+    <w:p>
+      <w:pPr>
+        <w:pStyle w:val="Body A"/>
+        <w:rPr>
+          <w:b w:val="1"/>
+          <w:bCs w:val="1"/>
+        </w:rPr>
+      </w:pPr>
+    </w:p>
+    <w:p>
+      <w:pPr>
+        <w:pStyle w:val="Body A"/>
+        <w:rPr>
+          <w:b w:val="1"/>
+          <w:bCs w:val="1"/>
+        </w:rPr>
+      </w:pPr>
+    </w:p>
+    <w:p>
+      <w:pPr>
+        <w:pStyle w:val="Body A"/>
+        <w:rPr>
+          <w:b w:val="1"/>
+          <w:bCs w:val="1"/>
+        </w:rPr>
+      </w:pPr>
+    </w:p>
+    <w:p>
+      <w:pPr>
+        <w:pStyle w:val="Body A"/>
+        <w:rPr>
+          <w:b w:val="1"/>
+          <w:bCs w:val="1"/>
+        </w:rPr>
+      </w:pPr>
+    </w:p>
+    <w:p>
+      <w:pPr>
+        <w:pStyle w:val="Body A"/>
+        <w:rPr>
+          <w:b w:val="1"/>
+          <w:bCs w:val="1"/>
+        </w:rPr>
+      </w:pPr>
+    </w:p>
+    <w:p>
+      <w:pPr>
+        <w:pStyle w:val="Body A"/>
+        <w:rPr>
+          <w:b w:val="1"/>
+          <w:bCs w:val="1"/>
+        </w:rPr>
+      </w:pPr>
+    </w:p>
+    <w:p>
+      <w:pPr>
+        <w:pStyle w:val="Body A"/>
+        <w:rPr>
+          <w:b w:val="1"/>
+          <w:bCs w:val="1"/>
+        </w:rPr>
+      </w:pPr>
+    </w:p>
+    <w:p>
+      <w:pPr>
+        <w:pStyle w:val="Body A"/>
+        <w:rPr>
+          <w:b w:val="1"/>
+          <w:bCs w:val="1"/>
+        </w:rPr>
+      </w:pPr>
+    </w:p>
+    <w:p>
+      <w:pPr>
+        <w:pStyle w:val="Body A"/>
+        <w:rPr>
+          <w:b w:val="1"/>
+          <w:bCs w:val="1"/>
+        </w:rPr>
+      </w:pPr>
+    </w:p>
+    <w:p>
+      <w:pPr>
+        <w:pStyle w:val="Body A"/>
+        <w:rPr>
+          <w:b w:val="1"/>
+          <w:bCs w:val="1"/>
+        </w:rPr>
+      </w:pPr>
+    </w:p>
+    <w:p>
+      <w:pPr>
+        <w:pStyle w:val="Body A"/>
+        <w:rPr>
+          <w:b w:val="1"/>
+          <w:bCs w:val="1"/>
+        </w:rPr>
+      </w:pPr>
+    </w:p>
+    <w:p>
+      <w:pPr>
+        <w:pStyle w:val="Body A"/>
+        <w:rPr>
+          <w:b w:val="1"/>
+          <w:bCs w:val="1"/>
+        </w:rPr>
+      </w:pPr>
+    </w:p>
+    <w:p>
+      <w:pPr>
+        <w:pStyle w:val="Body A"/>
+        <w:rPr>
+          <w:b w:val="1"/>
+          <w:bCs w:val="1"/>
+        </w:rPr>
+      </w:pPr>
+    </w:p>
+    <w:p>
+      <w:pPr>
+        <w:pStyle w:val="Body A"/>
+      </w:pPr>
+      <w:r>
+        <w:rPr>
+          <w:b w:val="1"/>
+          <w:bCs w:val="1"/>
+        </w:rPr>
+      </w:r>
+    </w:p>
     <w:sectPr>
-      <w:headerReference w:type="default" r:id="rId7"/>
-      <w:footerReference w:type="default" r:id="rId8"/>
+      <w:headerReference w:type="default" r:id="rId8"/>
+      <w:footerReference w:type="default" r:id="rId9"/>
       <w:pgSz w:w="12240" w:h="15840" w:orient="portrait"/>
       <w:pgMar w:top="1440" w:right="1440" w:bottom="1440" w:left="1440" w:header="720" w:footer="864"/>
       <w:bidi w:val="0"/>

</xml_diff>

<commit_message>
minor refactorings and updates to docs directory
</commit_message>
<xml_diff>
--- a/docs/HWExecution.docx
+++ b/docs/HWExecution.docx
@@ -1022,14 +1022,15 @@
       </w:pPr>
       <w:r>
         <w:rPr>
+          <w:rFonts w:ascii="Times New Roman" w:cs="Times New Roman" w:hAnsi="Times New Roman" w:eastAsia="Times New Roman"/>
           <w:b w:val="1"/>
           <w:bCs w:val="1"/>
         </w:rPr>
         <w:drawing>
           <wp:anchor distT="152400" distB="152400" distL="152400" distR="152400" simplePos="0" relativeHeight="251662336" behindDoc="0" locked="0" layoutInCell="1" allowOverlap="1">
             <wp:simplePos x="0" y="0"/>
-            <wp:positionH relativeFrom="margin">
-              <wp:posOffset>486410</wp:posOffset>
+            <wp:positionH relativeFrom="page">
+              <wp:posOffset>1400810</wp:posOffset>
             </wp:positionH>
             <wp:positionV relativeFrom="line">
               <wp:posOffset>170179</wp:posOffset>
@@ -1051,7 +1052,7 @@
               <a:graphicData uri="http://schemas.openxmlformats.org/drawingml/2006/picture">
                 <pic:pic xmlns:pic="http://schemas.openxmlformats.org/drawingml/2006/picture">
                   <pic:nvPicPr>
-                    <pic:cNvPr id="1073741828" name="Screen Shot 2016-06-12 at 5.18.48 PM.png"/>
+                    <pic:cNvPr id="1073741828" name="image4.png"/>
                     <pic:cNvPicPr>
                       <a:picLocks noChangeAspect="1"/>
                     </pic:cNvPicPr>
@@ -1215,16 +1216,413 @@
       <w:pPr>
         <w:pStyle w:val="Body A"/>
       </w:pPr>
+    </w:p>
+    <w:p>
+      <w:pPr>
+        <w:pStyle w:val="Body A"/>
+      </w:pPr>
+    </w:p>
+    <w:p>
+      <w:pPr>
+        <w:pStyle w:val="Body A"/>
+      </w:pPr>
+    </w:p>
+    <w:p>
+      <w:pPr>
+        <w:pStyle w:val="Body A"/>
+      </w:pPr>
+    </w:p>
+    <w:p>
+      <w:pPr>
+        <w:pStyle w:val="Body A"/>
+      </w:pPr>
+    </w:p>
+    <w:p>
+      <w:pPr>
+        <w:pStyle w:val="Body A"/>
+      </w:pPr>
+    </w:p>
+    <w:p>
+      <w:pPr>
+        <w:pStyle w:val="Body A"/>
+      </w:pPr>
+    </w:p>
+    <w:p>
+      <w:pPr>
+        <w:pStyle w:val="Body A"/>
+      </w:pPr>
+    </w:p>
+    <w:p>
+      <w:pPr>
+        <w:pStyle w:val="Body A"/>
+      </w:pPr>
+    </w:p>
+    <w:p>
+      <w:pPr>
+        <w:pStyle w:val="Body A"/>
+      </w:pPr>
+    </w:p>
+    <w:p>
+      <w:pPr>
+        <w:pStyle w:val="Body A"/>
+      </w:pPr>
+    </w:p>
+    <w:p>
+      <w:pPr>
+        <w:pStyle w:val="Body A"/>
+      </w:pPr>
+    </w:p>
+    <w:p>
+      <w:pPr>
+        <w:pStyle w:val="Body A"/>
+      </w:pPr>
+    </w:p>
+    <w:p>
+      <w:pPr>
+        <w:pStyle w:val="Body A"/>
+      </w:pPr>
+    </w:p>
+    <w:p>
+      <w:pPr>
+        <w:pStyle w:val="Body A"/>
+      </w:pPr>
+    </w:p>
+    <w:p>
+      <w:pPr>
+        <w:pStyle w:val="Body A"/>
+      </w:pPr>
+    </w:p>
+    <w:p>
+      <w:pPr>
+        <w:pStyle w:val="Body A"/>
+      </w:pPr>
+    </w:p>
+    <w:p>
+      <w:pPr>
+        <w:pStyle w:val="Body A"/>
+      </w:pPr>
+    </w:p>
+    <w:p>
+      <w:pPr>
+        <w:pStyle w:val="Body A"/>
+      </w:pPr>
+    </w:p>
+    <w:p>
+      <w:pPr>
+        <w:pStyle w:val="Body A"/>
+      </w:pPr>
+    </w:p>
+    <w:p>
+      <w:pPr>
+        <w:pStyle w:val="Body A"/>
+      </w:pPr>
+    </w:p>
+    <w:p>
+      <w:pPr>
+        <w:pStyle w:val="Body A"/>
+      </w:pPr>
+    </w:p>
+    <w:p>
+      <w:pPr>
+        <w:pStyle w:val="Body A"/>
+      </w:pPr>
+    </w:p>
+    <w:p>
+      <w:pPr>
+        <w:pStyle w:val="Body A"/>
+      </w:pPr>
+    </w:p>
+    <w:p>
+      <w:pPr>
+        <w:pStyle w:val="Body A"/>
+      </w:pPr>
+    </w:p>
+    <w:p>
+      <w:pPr>
+        <w:pStyle w:val="Body A"/>
+      </w:pPr>
+    </w:p>
+    <w:p>
+      <w:pPr>
+        <w:pStyle w:val="Body A"/>
+      </w:pPr>
+    </w:p>
+    <w:p>
+      <w:pPr>
+        <w:pStyle w:val="Body A"/>
+      </w:pPr>
+    </w:p>
+    <w:p>
+      <w:pPr>
+        <w:pStyle w:val="Body A"/>
+      </w:pPr>
+    </w:p>
+    <w:p>
+      <w:pPr>
+        <w:pStyle w:val="Body A"/>
+      </w:pPr>
+    </w:p>
+    <w:p>
+      <w:pPr>
+        <w:pStyle w:val="Body A"/>
+      </w:pPr>
+    </w:p>
+    <w:p>
+      <w:pPr>
+        <w:pStyle w:val="Body A"/>
+      </w:pPr>
+    </w:p>
+    <w:p>
+      <w:pPr>
+        <w:pStyle w:val="Body A"/>
+        <w:rPr>
+          <w:b w:val="1"/>
+          <w:bCs w:val="1"/>
+        </w:rPr>
+      </w:pPr>
+    </w:p>
+    <w:p>
+      <w:pPr>
+        <w:pStyle w:val="Body A"/>
+        <w:rPr>
+          <w:b w:val="1"/>
+          <w:bCs w:val="1"/>
+        </w:rPr>
+      </w:pPr>
       <w:r>
         <w:rPr>
           <w:b w:val="1"/>
           <w:bCs w:val="1"/>
-        </w:rPr>
+          <w:rtl w:val="0"/>
+          <w:lang w:val="en-US"/>
+        </w:rPr>
+        <w:t>Week 7</w:t>
       </w:r>
     </w:p>
+    <w:p>
+      <w:pPr>
+        <w:pStyle w:val="Body A"/>
+      </w:pPr>
+    </w:p>
+    <w:p>
+      <w:pPr>
+        <w:pStyle w:val="Body A"/>
+      </w:pPr>
+      <w:r>
+        <w:drawing>
+          <wp:anchor distT="152400" distB="152400" distL="152400" distR="152400" simplePos="0" relativeHeight="251663360" behindDoc="0" locked="0" layoutInCell="1" allowOverlap="1">
+            <wp:simplePos x="0" y="0"/>
+            <wp:positionH relativeFrom="margin">
+              <wp:posOffset>438149</wp:posOffset>
+            </wp:positionH>
+            <wp:positionV relativeFrom="line">
+              <wp:posOffset>261619</wp:posOffset>
+            </wp:positionV>
+            <wp:extent cx="5499100" cy="4737100"/>
+            <wp:effectExtent l="0" t="0" r="0" b="0"/>
+            <wp:wrapThrough wrapText="bothSides" distL="152400" distR="152400">
+              <wp:wrapPolygon edited="1">
+                <wp:start x="0" y="0"/>
+                <wp:lineTo x="21600" y="0"/>
+                <wp:lineTo x="21600" y="21600"/>
+                <wp:lineTo x="0" y="21600"/>
+                <wp:lineTo x="0" y="0"/>
+              </wp:wrapPolygon>
+            </wp:wrapThrough>
+            <wp:docPr id="1073741829" name="officeArt object"/>
+            <wp:cNvGraphicFramePr/>
+            <a:graphic xmlns:a="http://schemas.openxmlformats.org/drawingml/2006/main">
+              <a:graphicData uri="http://schemas.openxmlformats.org/drawingml/2006/picture">
+                <pic:pic xmlns:pic="http://schemas.openxmlformats.org/drawingml/2006/picture">
+                  <pic:nvPicPr>
+                    <pic:cNvPr id="1073741829" name="Screen Shot 2016-06-19 at 5.28.18 PM.png"/>
+                    <pic:cNvPicPr>
+                      <a:picLocks noChangeAspect="1"/>
+                    </pic:cNvPicPr>
+                  </pic:nvPicPr>
+                  <pic:blipFill>
+                    <a:blip r:embed="rId8">
+                      <a:extLst/>
+                    </a:blip>
+                    <a:stretch>
+                      <a:fillRect/>
+                    </a:stretch>
+                  </pic:blipFill>
+                  <pic:spPr>
+                    <a:xfrm>
+                      <a:off x="0" y="0"/>
+                      <a:ext cx="5499100" cy="4737100"/>
+                    </a:xfrm>
+                    <a:prstGeom prst="rect">
+                      <a:avLst/>
+                    </a:prstGeom>
+                    <a:ln w="12700" cap="flat">
+                      <a:noFill/>
+                      <a:miter lim="400000"/>
+                    </a:ln>
+                    <a:effectLst/>
+                  </pic:spPr>
+                </pic:pic>
+              </a:graphicData>
+            </a:graphic>
+          </wp:anchor>
+        </w:drawing>
+      </w:r>
+    </w:p>
+    <w:p>
+      <w:pPr>
+        <w:pStyle w:val="Body A"/>
+      </w:pPr>
+    </w:p>
+    <w:p>
+      <w:pPr>
+        <w:pStyle w:val="Body A"/>
+      </w:pPr>
+    </w:p>
+    <w:p>
+      <w:pPr>
+        <w:pStyle w:val="Body A"/>
+      </w:pPr>
+    </w:p>
+    <w:p>
+      <w:pPr>
+        <w:pStyle w:val="Body A"/>
+      </w:pPr>
+    </w:p>
+    <w:p>
+      <w:pPr>
+        <w:pStyle w:val="Body A"/>
+      </w:pPr>
+    </w:p>
+    <w:p>
+      <w:pPr>
+        <w:pStyle w:val="Body A"/>
+      </w:pPr>
+    </w:p>
+    <w:p>
+      <w:pPr>
+        <w:pStyle w:val="Body A"/>
+      </w:pPr>
+    </w:p>
+    <w:p>
+      <w:pPr>
+        <w:pStyle w:val="Body A"/>
+      </w:pPr>
+    </w:p>
+    <w:p>
+      <w:pPr>
+        <w:pStyle w:val="Body A"/>
+      </w:pPr>
+    </w:p>
+    <w:p>
+      <w:pPr>
+        <w:pStyle w:val="Body A"/>
+      </w:pPr>
+    </w:p>
+    <w:p>
+      <w:pPr>
+        <w:pStyle w:val="Body A"/>
+      </w:pPr>
+    </w:p>
+    <w:p>
+      <w:pPr>
+        <w:pStyle w:val="Body A"/>
+      </w:pPr>
+    </w:p>
+    <w:p>
+      <w:pPr>
+        <w:pStyle w:val="Body A"/>
+      </w:pPr>
+    </w:p>
+    <w:p>
+      <w:pPr>
+        <w:pStyle w:val="Body A"/>
+      </w:pPr>
+    </w:p>
+    <w:p>
+      <w:pPr>
+        <w:pStyle w:val="Body A"/>
+      </w:pPr>
+    </w:p>
+    <w:p>
+      <w:pPr>
+        <w:pStyle w:val="Body A"/>
+      </w:pPr>
+    </w:p>
+    <w:p>
+      <w:pPr>
+        <w:pStyle w:val="Body A"/>
+      </w:pPr>
+    </w:p>
+    <w:p>
+      <w:pPr>
+        <w:pStyle w:val="Body A"/>
+      </w:pPr>
+    </w:p>
+    <w:p>
+      <w:pPr>
+        <w:pStyle w:val="Body A"/>
+      </w:pPr>
+    </w:p>
+    <w:p>
+      <w:pPr>
+        <w:pStyle w:val="Body A"/>
+      </w:pPr>
+    </w:p>
+    <w:p>
+      <w:pPr>
+        <w:pStyle w:val="Body A"/>
+      </w:pPr>
+    </w:p>
+    <w:p>
+      <w:pPr>
+        <w:pStyle w:val="Body A"/>
+      </w:pPr>
+    </w:p>
+    <w:p>
+      <w:pPr>
+        <w:pStyle w:val="Body A"/>
+      </w:pPr>
+    </w:p>
+    <w:p>
+      <w:pPr>
+        <w:pStyle w:val="Body A"/>
+      </w:pPr>
+    </w:p>
+    <w:p>
+      <w:pPr>
+        <w:pStyle w:val="Body A"/>
+      </w:pPr>
+    </w:p>
+    <w:p>
+      <w:pPr>
+        <w:pStyle w:val="Body A"/>
+      </w:pPr>
+    </w:p>
+    <w:p>
+      <w:pPr>
+        <w:pStyle w:val="Body A"/>
+      </w:pPr>
+    </w:p>
+    <w:p>
+      <w:pPr>
+        <w:pStyle w:val="Body A"/>
+      </w:pPr>
+    </w:p>
+    <w:p>
+      <w:pPr>
+        <w:pStyle w:val="Body A"/>
+      </w:pPr>
+    </w:p>
+    <w:p>
+      <w:pPr>
+        <w:pStyle w:val="Body A"/>
+      </w:pPr>
+      <w:r/>
+    </w:p>
     <w:sectPr>
-      <w:headerReference w:type="default" r:id="rId8"/>
-      <w:footerReference w:type="default" r:id="rId9"/>
+      <w:headerReference w:type="default" r:id="rId9"/>
+      <w:footerReference w:type="default" r:id="rId10"/>
       <w:pgSz w:w="12240" w:h="15840" w:orient="portrait"/>
       <w:pgMar w:top="1440" w:right="1440" w:bottom="1440" w:left="1440" w:header="720" w:footer="864"/>
       <w:bidi w:val="0"/>

</xml_diff>

<commit_message>
fixes minor bug with path name, ready for build
</commit_message>
<xml_diff>
--- a/docs/HWExecution.docx
+++ b/docs/HWExecution.docx
@@ -1412,11 +1412,11 @@
         <w:drawing>
           <wp:anchor distT="152400" distB="152400" distL="152400" distR="152400" simplePos="0" relativeHeight="251663360" behindDoc="0" locked="0" layoutInCell="1" allowOverlap="1">
             <wp:simplePos x="0" y="0"/>
-            <wp:positionH relativeFrom="margin">
-              <wp:posOffset>438149</wp:posOffset>
+            <wp:positionH relativeFrom="page">
+              <wp:posOffset>1352548</wp:posOffset>
             </wp:positionH>
             <wp:positionV relativeFrom="line">
-              <wp:posOffset>261619</wp:posOffset>
+              <wp:posOffset>261618</wp:posOffset>
             </wp:positionV>
             <wp:extent cx="5499100" cy="4737100"/>
             <wp:effectExtent l="0" t="0" r="0" b="0"/>
@@ -1435,7 +1435,7 @@
               <a:graphicData uri="http://schemas.openxmlformats.org/drawingml/2006/picture">
                 <pic:pic xmlns:pic="http://schemas.openxmlformats.org/drawingml/2006/picture">
                   <pic:nvPicPr>
-                    <pic:cNvPr id="1073741829" name="Screen Shot 2016-06-19 at 5.28.18 PM.png"/>
+                    <pic:cNvPr id="1073741829" name="image5.png"/>
                     <pic:cNvPicPr>
                       <a:picLocks noChangeAspect="1"/>
                     </pic:cNvPicPr>
@@ -1618,11 +1618,246 @@
       <w:pPr>
         <w:pStyle w:val="Body A"/>
       </w:pPr>
-      <w:r/>
+    </w:p>
+    <w:p>
+      <w:pPr>
+        <w:pStyle w:val="Body A"/>
+      </w:pPr>
+    </w:p>
+    <w:p>
+      <w:pPr>
+        <w:pStyle w:val="Body A"/>
+        <w:rPr>
+          <w:b w:val="1"/>
+          <w:bCs w:val="1"/>
+        </w:rPr>
+      </w:pPr>
+    </w:p>
+    <w:p>
+      <w:pPr>
+        <w:pStyle w:val="Body A"/>
+        <w:rPr>
+          <w:b w:val="1"/>
+          <w:bCs w:val="1"/>
+        </w:rPr>
+      </w:pPr>
+    </w:p>
+    <w:p>
+      <w:pPr>
+        <w:pStyle w:val="Body A"/>
+        <w:rPr>
+          <w:b w:val="1"/>
+          <w:bCs w:val="1"/>
+        </w:rPr>
+      </w:pPr>
+    </w:p>
+    <w:p>
+      <w:pPr>
+        <w:pStyle w:val="Body A"/>
+        <w:rPr>
+          <w:b w:val="1"/>
+          <w:bCs w:val="1"/>
+        </w:rPr>
+      </w:pPr>
+    </w:p>
+    <w:p>
+      <w:pPr>
+        <w:pStyle w:val="Body A"/>
+        <w:rPr>
+          <w:b w:val="1"/>
+          <w:bCs w:val="1"/>
+        </w:rPr>
+      </w:pPr>
+    </w:p>
+    <w:p>
+      <w:pPr>
+        <w:pStyle w:val="Body A"/>
+        <w:rPr>
+          <w:b w:val="1"/>
+          <w:bCs w:val="1"/>
+        </w:rPr>
+      </w:pPr>
+    </w:p>
+    <w:p>
+      <w:pPr>
+        <w:pStyle w:val="Body A"/>
+        <w:rPr>
+          <w:b w:val="1"/>
+          <w:bCs w:val="1"/>
+        </w:rPr>
+      </w:pPr>
+    </w:p>
+    <w:p>
+      <w:pPr>
+        <w:pStyle w:val="Body A"/>
+        <w:rPr>
+          <w:b w:val="1"/>
+          <w:bCs w:val="1"/>
+        </w:rPr>
+      </w:pPr>
+    </w:p>
+    <w:p>
+      <w:pPr>
+        <w:pStyle w:val="Body A"/>
+        <w:rPr>
+          <w:b w:val="1"/>
+          <w:bCs w:val="1"/>
+        </w:rPr>
+      </w:pPr>
+    </w:p>
+    <w:p>
+      <w:pPr>
+        <w:pStyle w:val="Body A"/>
+        <w:rPr>
+          <w:b w:val="1"/>
+          <w:bCs w:val="1"/>
+        </w:rPr>
+      </w:pPr>
+    </w:p>
+    <w:p>
+      <w:pPr>
+        <w:pStyle w:val="Body A"/>
+        <w:rPr>
+          <w:b w:val="1"/>
+          <w:bCs w:val="1"/>
+        </w:rPr>
+      </w:pPr>
+    </w:p>
+    <w:p>
+      <w:pPr>
+        <w:pStyle w:val="Body A"/>
+        <w:rPr>
+          <w:b w:val="1"/>
+          <w:bCs w:val="1"/>
+        </w:rPr>
+      </w:pPr>
+    </w:p>
+    <w:p>
+      <w:pPr>
+        <w:pStyle w:val="Body A"/>
+        <w:rPr>
+          <w:b w:val="1"/>
+          <w:bCs w:val="1"/>
+        </w:rPr>
+      </w:pPr>
+    </w:p>
+    <w:p>
+      <w:pPr>
+        <w:pStyle w:val="Body A"/>
+        <w:rPr>
+          <w:b w:val="1"/>
+          <w:bCs w:val="1"/>
+        </w:rPr>
+      </w:pPr>
+    </w:p>
+    <w:p>
+      <w:pPr>
+        <w:pStyle w:val="Body A"/>
+        <w:rPr>
+          <w:b w:val="1"/>
+          <w:bCs w:val="1"/>
+        </w:rPr>
+      </w:pPr>
+    </w:p>
+    <w:p>
+      <w:pPr>
+        <w:pStyle w:val="Body A"/>
+        <w:rPr>
+          <w:b w:val="1"/>
+          <w:bCs w:val="1"/>
+        </w:rPr>
+      </w:pPr>
+    </w:p>
+    <w:p>
+      <w:pPr>
+        <w:pStyle w:val="Body A"/>
+        <w:rPr>
+          <w:b w:val="1"/>
+          <w:bCs w:val="1"/>
+        </w:rPr>
+      </w:pPr>
+    </w:p>
+    <w:p>
+      <w:pPr>
+        <w:pStyle w:val="Body A"/>
+      </w:pPr>
+      <w:r>
+        <w:rPr>
+          <w:b w:val="1"/>
+          <w:bCs w:val="1"/>
+          <w:rtl w:val="0"/>
+          <w:lang w:val="en-US"/>
+        </w:rPr>
+        <w:t>Week 8</w:t>
+      </w:r>
+      <w:r>
+        <w:rPr>
+          <w:b w:val="1"/>
+          <w:bCs w:val="1"/>
+        </w:rPr>
+        <w:drawing>
+          <wp:anchor distT="152400" distB="152400" distL="152400" distR="152400" simplePos="0" relativeHeight="251664384" behindDoc="0" locked="0" layoutInCell="1" allowOverlap="1">
+            <wp:simplePos x="0" y="0"/>
+            <wp:positionH relativeFrom="margin">
+              <wp:posOffset>1024889</wp:posOffset>
+            </wp:positionH>
+            <wp:positionV relativeFrom="line">
+              <wp:posOffset>429259</wp:posOffset>
+            </wp:positionV>
+            <wp:extent cx="3095995" cy="5943600"/>
+            <wp:effectExtent l="0" t="0" r="0" b="0"/>
+            <wp:wrapThrough wrapText="bothSides" distL="152400" distR="152400">
+              <wp:wrapPolygon edited="1">
+                <wp:start x="0" y="0"/>
+                <wp:lineTo x="21600" y="0"/>
+                <wp:lineTo x="21600" y="21600"/>
+                <wp:lineTo x="0" y="21600"/>
+                <wp:lineTo x="0" y="0"/>
+              </wp:wrapPolygon>
+            </wp:wrapThrough>
+            <wp:docPr id="1073741830" name="officeArt object"/>
+            <wp:cNvGraphicFramePr/>
+            <a:graphic xmlns:a="http://schemas.openxmlformats.org/drawingml/2006/main">
+              <a:graphicData uri="http://schemas.openxmlformats.org/drawingml/2006/picture">
+                <pic:pic xmlns:pic="http://schemas.openxmlformats.org/drawingml/2006/picture">
+                  <pic:nvPicPr>
+                    <pic:cNvPr id="1073741830" name="Screen Shot 2016-06-26 at 6.36.27 PM.png"/>
+                    <pic:cNvPicPr>
+                      <a:picLocks noChangeAspect="1"/>
+                    </pic:cNvPicPr>
+                  </pic:nvPicPr>
+                  <pic:blipFill>
+                    <a:blip r:embed="rId9">
+                      <a:extLst/>
+                    </a:blip>
+                    <a:stretch>
+                      <a:fillRect/>
+                    </a:stretch>
+                  </pic:blipFill>
+                  <pic:spPr>
+                    <a:xfrm>
+                      <a:off x="0" y="0"/>
+                      <a:ext cx="3095995" cy="5943600"/>
+                    </a:xfrm>
+                    <a:prstGeom prst="rect">
+                      <a:avLst/>
+                    </a:prstGeom>
+                    <a:ln w="12700" cap="flat">
+                      <a:noFill/>
+                      <a:miter lim="400000"/>
+                    </a:ln>
+                    <a:effectLst/>
+                  </pic:spPr>
+                </pic:pic>
+              </a:graphicData>
+            </a:graphic>
+          </wp:anchor>
+        </w:drawing>
+      </w:r>
     </w:p>
     <w:sectPr>
-      <w:headerReference w:type="default" r:id="rId9"/>
-      <w:footerReference w:type="default" r:id="rId10"/>
+      <w:headerReference w:type="default" r:id="rId10"/>
+      <w:footerReference w:type="default" r:id="rId11"/>
       <w:pgSz w:w="12240" w:h="15840" w:orient="portrait"/>
       <w:pgMar w:top="1440" w:right="1440" w:bottom="1440" w:left="1440" w:header="720" w:footer="864"/>
       <w:bidi w:val="0"/>

</xml_diff>